<commit_message>
Organizacion y documentacion sprint4
</commit_message>
<xml_diff>
--- a/Documentación/Sprint 3/Retrospectiva_Sprint 2.docx
+++ b/Documentación/Sprint 3/Retrospectiva_Sprint 2.docx
@@ -13,8 +13,10 @@
         <w:rPr>
           <w:b/>
         </w:rPr>
-        <w:t>RETROSPECTIVA SPRINT 1</w:t>
-      </w:r>
+        <w:t>RETROSPECTIVA SPRINT 2</w:t>
+      </w:r>
+      <w:bookmarkStart w:id="0" w:name="_GoBack"/>
+      <w:bookmarkEnd w:id="0"/>
     </w:p>
     <w:p>
       <w:r>
@@ -26,24 +28,7 @@
         <w:jc w:val="both"/>
       </w:pPr>
       <w:r>
-        <w:t>El 12 abril de 2016, se encontraban reunido el grupo de trabajo en su totalidad, fue realizada la reunión de retrospectiva con la técnica “</w:t>
-      </w:r>
-      <w:bookmarkStart w:id="0" w:name="_GoBack"/>
-      <w:proofErr w:type="spellStart"/>
-      <w:r>
-        <w:t>The</w:t>
-      </w:r>
-      <w:proofErr w:type="spellEnd"/>
-      <w:r>
-        <w:t xml:space="preserve"> </w:t>
-      </w:r>
-      <w:proofErr w:type="spellStart"/>
-      <w:r>
-        <w:t>Sailboat</w:t>
-      </w:r>
-      <w:proofErr w:type="spellEnd"/>
-      <w:r>
-        <w:t>” o “El Velero”, para tomarla como base e implementación, ya que, según la metodología SCRUM, se ha realizado después de la rendición de cuentas del sprint que acabó de terminar.</w:t>
+        <w:t>El 12 abril de 2016, se encontraban reunido el grupo de trabajo en su totalidad, fue realizada la reunión de retrospectiva con la técnica “The Sailboat” o “El Velero”, para tomarla como base e implementación, ya que, según la metodología SCRUM, se ha realizado después de la rendición de cuentas del sprint que acabó de terminar.</w:t>
       </w:r>
     </w:p>
     <w:p>
@@ -51,11 +36,7 @@
         <w:jc w:val="both"/>
       </w:pPr>
       <w:r>
-        <w:t xml:space="preserve">El grupo tomó parte activa de la técnica, para el análisis y mejoramiento tanto del producto que se está desarrollando, como del ambiente y métodos de trabajo en grupo de todos, para la integración concisa de las responsabilidades </w:t>
-      </w:r>
-      <w:bookmarkEnd w:id="0"/>
-      <w:r>
-        <w:t>enmarcadas en el proyecto.</w:t>
+        <w:t>El grupo tomó parte activa de la técnica, para el análisis y mejoramiento tanto del producto que se está desarrollando, como del ambiente y métodos de trabajo en grupo de todos, para la integración concisa de las responsabilidades enmarcadas en el proyecto.</w:t>
       </w:r>
     </w:p>
     <w:p>
@@ -255,10 +236,7 @@
         <w:t>*</w:t>
       </w:r>
       <w:r>
-        <w:t xml:space="preserve"> </w:t>
-      </w:r>
-      <w:r>
-        <w:t>Una vez más, y con el pronóstico mejorado, se cumplieron las tareas propuestas aproximadamente en un 90%.</w:t>
+        <w:t xml:space="preserve"> Una vez más, y con el pronóstico mejorado, se cumplieron las tareas propuestas aproximadamente en un 90%.</w:t>
       </w:r>
     </w:p>
     <w:p>
@@ -279,10 +257,7 @@
         <w:t>*</w:t>
       </w:r>
       <w:r>
-        <w:t xml:space="preserve"> </w:t>
-      </w:r>
-      <w:r>
-        <w:t>Desarrollar algunas tareas a último momento</w:t>
+        <w:t xml:space="preserve"> Desarrollar algunas tareas a último momento</w:t>
       </w:r>
     </w:p>
     <w:p>
@@ -290,10 +265,7 @@
         <w:t>*</w:t>
       </w:r>
       <w:r>
-        <w:t xml:space="preserve"> </w:t>
-      </w:r>
-      <w:r>
-        <w:t>La disponibilidad de tiempo fue muy corta, por la carga académica</w:t>
+        <w:t xml:space="preserve"> La disponibilidad de tiempo fue muy corta, por la carga académica</w:t>
       </w:r>
     </w:p>
     <w:p>
@@ -306,10 +278,7 @@
         <w:t>*</w:t>
       </w:r>
       <w:r>
-        <w:t xml:space="preserve"> </w:t>
-      </w:r>
-      <w:r>
-        <w:t>Tomar confianza en lo que se realizó, conllevando a reducción del ritmo de trabajo.</w:t>
+        <w:t xml:space="preserve"> Tomar confianza en lo que se realizó, conllevando a reducción del ritmo de trabajo.</w:t>
       </w:r>
     </w:p>
     <w:p>
@@ -317,10 +286,7 @@
         <w:t>*</w:t>
       </w:r>
       <w:r>
-        <w:t xml:space="preserve"> </w:t>
-      </w:r>
-      <w:r>
-        <w:t>La ocupación en otras tareas académicas, restando tiempo a desarrollo del proyecto.</w:t>
+        <w:t xml:space="preserve"> La ocupación en otras tareas académicas, restando tiempo a desarrollo del proyecto.</w:t>
       </w:r>
     </w:p>
     <w:p>
@@ -333,10 +299,7 @@
         <w:t>*</w:t>
       </w:r>
       <w:r>
-        <w:t xml:space="preserve"> </w:t>
-      </w:r>
-      <w:r>
-        <w:t>Trabajar más en conjunto</w:t>
+        <w:t xml:space="preserve"> Trabajar más en conjunto</w:t>
       </w:r>
     </w:p>
     <w:p>
@@ -344,10 +307,7 @@
         <w:t>*</w:t>
       </w:r>
       <w:r>
-        <w:t xml:space="preserve"> </w:t>
-      </w:r>
-      <w:r>
-        <w:t>Desarrollar la totalidad de las tareas propuestas</w:t>
+        <w:t xml:space="preserve"> Desarrollar la totalidad de las tareas propuestas</w:t>
       </w:r>
     </w:p>
     <w:p>
@@ -355,10 +315,7 @@
         <w:t>*</w:t>
       </w:r>
       <w:r>
-        <w:t xml:space="preserve"> </w:t>
-      </w:r>
-      <w:r>
-        <w:t xml:space="preserve">No olvidar </w:t>
+        <w:t xml:space="preserve"> No olvidar </w:t>
       </w:r>
       <w:r>
         <w:t>las bases de SCRUM para seguir desarrollando el proyecto.</w:t>
@@ -416,23 +373,7 @@
     </w:p>
     <w:p>
       <w:r>
-        <w:t xml:space="preserve">* Tiempos escasos para la realización del </w:t>
-      </w:r>
-      <w:proofErr w:type="spellStart"/>
-      <w:r>
-        <w:t>daily</w:t>
-      </w:r>
-      <w:proofErr w:type="spellEnd"/>
-      <w:r>
-        <w:t xml:space="preserve"> </w:t>
-      </w:r>
-      <w:proofErr w:type="spellStart"/>
-      <w:r>
-        <w:t>scrum</w:t>
-      </w:r>
-      <w:proofErr w:type="spellEnd"/>
-      <w:r>
-        <w:t>.</w:t>
+        <w:t>* Tiempos escasos para la realización del daily scrum.</w:t>
       </w:r>
     </w:p>
     <w:p>
@@ -891,6 +832,7 @@
   <w:style w:type="character" w:default="1" w:styleId="Fuentedeprrafopredeter">
     <w:name w:val="Default Paragraph Font"/>
     <w:uiPriority w:val="1"/>
+    <w:semiHidden/>
     <w:unhideWhenUsed/>
   </w:style>
   <w:style w:type="table" w:default="1" w:styleId="Tablanormal">

</xml_diff>